<commit_message>
actulizacion, correcion de codigo y implemnetacion de pruebas unitarias
</commit_message>
<xml_diff>
--- a/bin/documentos/RockAndCode.docx
+++ b/bin/documentos/RockAndCode.docx
@@ -1,48 +1,78 @@
 
 <file path=word/document.xml><?xml version="1.0" encoding="utf-8"?>
-<w:document xmlns:wpc="http://schemas.microsoft.com/office/word/2010/wordprocessingCanvas" xmlns:mc="http://schemas.openxmlformats.org/markup-compatibility/2006" xmlns:o="urn:schemas-microsoft-com:office:office" xmlns:r="http://schemas.openxmlformats.org/officeDocument/2006/relationships" xmlns:m="http://schemas.openxmlformats.org/officeDocument/2006/math" xmlns:v="urn:schemas-microsoft-com:vml" xmlns:wp14="http://schemas.microsoft.com/office/word/2010/wordprocessingDrawing" xmlns:wp="http://schemas.openxmlformats.org/drawingml/2006/wordprocessingDrawing" xmlns:w10="urn:schemas-microsoft-com:office:word" xmlns:w="http://schemas.openxmlformats.org/wordprocessingml/2006/main" xmlns:w14="http://schemas.microsoft.com/office/word/2010/wordml" xmlns:w15="http://schemas.microsoft.com/office/word/2012/wordml" xmlns:wpg="http://schemas.microsoft.com/office/word/2010/wordprocessingGroup" xmlns:wpi="http://schemas.microsoft.com/office/word/2010/wordprocessingInk" xmlns:wne="http://schemas.microsoft.com/office/word/2006/wordml" xmlns:wps="http://schemas.microsoft.com/office/word/2010/wordprocessingShape" xmlns:a="http://schemas.openxmlformats.org/drawingml/2006/main" xmlns:pic="http://schemas.openxmlformats.org/drawingml/2006/picture" xmlns:a14="http://schemas.microsoft.com/office/drawing/2010/main" mc:Ignorable="w14 w15 wp14">
+<w:document xmlns:wpc="http://schemas.microsoft.com/office/word/2010/wordprocessingCanvas" xmlns:cx="http://schemas.microsoft.com/office/drawing/2014/chartex" xmlns:cx1="http://schemas.microsoft.com/office/drawing/2015/9/8/chartex" xmlns:cx2="http://schemas.microsoft.com/office/drawing/2015/10/21/chartex" xmlns:cx3="http://schemas.microsoft.com/office/drawing/2016/5/9/chartex" xmlns:cx4="http://schemas.microsoft.com/office/drawing/2016/5/10/chartex" xmlns:cx5="http://schemas.microsoft.com/office/drawing/2016/5/11/chartex" xmlns:cx6="http://schemas.microsoft.com/office/drawing/2016/5/12/chartex" xmlns:cx7="http://schemas.microsoft.com/office/drawing/2016/5/13/chartex" xmlns:cx8="http://schemas.microsoft.com/office/drawing/2016/5/14/chartex" xmlns:mc="http://schemas.openxmlformats.org/markup-compatibility/2006" xmlns:aink="http://schemas.microsoft.com/office/drawing/2016/ink" xmlns:am3d="http://schemas.microsoft.com/office/drawing/2017/model3d" xmlns:o="urn:schemas-microsoft-com:office:office" xmlns:oel="http://schemas.microsoft.com/office/2019/extlst" xmlns:r="http://schemas.openxmlformats.org/officeDocument/2006/relationships" xmlns:m="http://schemas.openxmlformats.org/officeDocument/2006/math" xmlns:v="urn:schemas-microsoft-com:vml" xmlns:wp14="http://schemas.microsoft.com/office/word/2010/wordprocessingDrawing" xmlns:wp="http://schemas.openxmlformats.org/drawingml/2006/wordprocessingDrawing" xmlns:w10="urn:schemas-microsoft-com:office:word" xmlns:w="http://schemas.openxmlformats.org/wordprocessingml/2006/main" xmlns:w14="http://schemas.microsoft.com/office/word/2010/wordml" xmlns:w15="http://schemas.microsoft.com/office/word/2012/wordml" xmlns:w16cex="http://schemas.microsoft.com/office/word/2018/wordml/cex" xmlns:w16cid="http://schemas.microsoft.com/office/word/2016/wordml/cid" xmlns:w16="http://schemas.microsoft.com/office/word/2018/wordml" xmlns:w16sdtdh="http://schemas.microsoft.com/office/word/2020/wordml/sdtdatahash" xmlns:w16se="http://schemas.microsoft.com/office/word/2015/wordml/symex" xmlns:wpg="http://schemas.microsoft.com/office/word/2010/wordprocessingGroup" xmlns:wpi="http://schemas.microsoft.com/office/word/2010/wordprocessingInk" xmlns:wne="http://schemas.microsoft.com/office/word/2006/wordml" xmlns:wps="http://schemas.microsoft.com/office/word/2010/wordprocessingShape" mc:Ignorable="w14 w15 w16se w16cid w16 w16cex w16sdtdh wp14">
   <w:body>
-    <w:p xmlns:wp14="http://schemas.microsoft.com/office/word/2010/wordml" wp14:paraId="413BB6CD" wp14:textId="1EBC994C">
-      <w:pPr>
-        <w:pStyle w:val="Heading1"/>
-      </w:pPr>
-      <w:r>
-        <w:rPr>
-          <w:rFonts w:ascii="Roboto" w:hAnsi="Roboto" w:eastAsia="Roboto" w:cs="Roboto"/>
-          <w:b w:val="1"/>
-          <w:bCs w:val="1"/>
-          <w:i w:val="0"/>
-          <w:iCs w:val="0"/>
-          <w:caps w:val="0"/>
-          <w:smallCaps w:val="0"/>
-          <w:noProof w:val="0"/>
+    <w:p>
+      <w:pPr>
+        <w:pStyle w:val="Ttulo1"/>
+        <w:rPr>
+          <w:rFonts w:ascii="Roboto" w:eastAsia="Roboto" w:hAnsi="Roboto" w:cs="Roboto"/>
+          <w:b/>
+          <w:bCs/>
           <w:color w:val="172B58"/>
           <w:sz w:val="22"/>
           <w:szCs w:val="22"/>
-          <w:lang w:val="es-ES"/>
+        </w:rPr>
+      </w:pPr>
+      <w:r>
+        <w:rPr>
+          <w:rFonts w:ascii="Roboto" w:eastAsia="Roboto" w:hAnsi="Roboto" w:cs="Roboto"/>
+          <w:b/>
+          <w:bCs/>
+          <w:color w:val="172B58"/>
+          <w:sz w:val="22"/>
+          <w:szCs w:val="22"/>
         </w:rPr>
         <w:t>Taller de Ingeniería de Software: "Rock &amp; Code"</w:t>
       </w:r>
     </w:p>
-    <w:p xmlns:wp14="http://schemas.microsoft.com/office/word/2010/wordml" wp14:paraId="3D7BE0EB" wp14:textId="3D653F82">
-      <w:pPr>
-        <w:pStyle w:val="Normal"/>
-      </w:pPr>
-    </w:p>
-    <w:p xmlns:wp14="http://schemas.microsoft.com/office/word/2010/wordml" wp14:paraId="1FD1B7EF" wp14:textId="36D32942">
-      <w:pPr>
-        <w:pStyle w:val="Normal"/>
-        <w:rPr>
-          <w:b w:val="1"/>
-          <w:bCs w:val="1"/>
-          <w:sz w:val="24"/>
-          <w:szCs w:val="24"/>
-        </w:rPr>
-      </w:pPr>
-      <w:r>
-        <w:rPr>
-          <w:b w:val="1"/>
-          <w:bCs w:val="1"/>
+    <w:p/>
+    <w:p>
+      <w:r>
+        <w:t>Mateo Andrés Fracica Calderón</w:t>
+      </w:r>
+    </w:p>
+    <w:p>
+      <w:r>
+        <w:t xml:space="preserve">Johan </w:t>
+      </w:r>
+      <w:r>
+        <w:t>Estiven</w:t>
+      </w:r>
+      <w:r>
+        <w:t xml:space="preserve"> </w:t>
+      </w:r>
+      <w:r>
+        <w:t>Osorio</w:t>
+      </w:r>
+    </w:p>
+    <w:p>
+      <w:proofErr w:type="spellStart"/>
+      <w:r>
+        <w:t>Jhon</w:t>
+      </w:r>
+      <w:proofErr w:type="spellEnd"/>
+      <w:r>
+        <w:t xml:space="preserve"> Henry </w:t>
+      </w:r>
+      <w:r>
+        <w:t>Vásquez</w:t>
+      </w:r>
+    </w:p>
+    <w:p/>
+    <w:p>
+      <w:pPr>
+        <w:rPr>
+          <w:b/>
+          <w:bCs/>
+          <w:sz w:val="24"/>
+          <w:szCs w:val="24"/>
+        </w:rPr>
+      </w:pPr>
+      <w:r>
+        <w:rPr>
+          <w:b/>
+          <w:bCs/>
           <w:sz w:val="24"/>
           <w:szCs w:val="24"/>
         </w:rPr>
@@ -50,39 +80,42 @@
       </w:r>
       <w:r>
         <w:rPr>
-          <w:b w:val="1"/>
-          <w:bCs w:val="1"/>
+          <w:b/>
+          <w:bCs/>
           <w:sz w:val="24"/>
           <w:szCs w:val="24"/>
         </w:rPr>
         <w:t>1 y 2</w:t>
       </w:r>
     </w:p>
-    <w:p xmlns:wp14="http://schemas.microsoft.com/office/word/2010/wordml" wp14:paraId="5C1A07E2" wp14:textId="60323C0C">
-      <w:pPr>
-        <w:pStyle w:val="Normal"/>
-      </w:pPr>
-      <w:r>
+    <w:p>
+      <w:pPr>
+        <w:jc w:val="center"/>
+      </w:pPr>
+      <w:r>
+        <w:rPr>
+          <w:noProof/>
+        </w:rPr>
         <w:drawing>
-          <wp:inline xmlns:wp14="http://schemas.microsoft.com/office/word/2010/wordprocessingDrawing" wp14:editId="5E920F79" wp14:anchorId="3C8D3036">
-            <wp:extent cx="4572000" cy="1438275"/>
+          <wp:inline distT="0" distB="0" distL="0" distR="0" wp14:anchorId="3C8D3036" wp14:editId="6AA2E536">
+            <wp:extent cx="5705475" cy="1794847"/>
             <wp:effectExtent l="0" t="0" r="0" b="0"/>
-            <wp:docPr id="1986850140" name="" title=""/>
+            <wp:docPr id="1986850140" name="Imagen 1986850140"/>
             <wp:cNvGraphicFramePr>
-              <a:graphicFrameLocks noChangeAspect="1"/>
+              <a:graphicFrameLocks xmlns:a="http://schemas.openxmlformats.org/drawingml/2006/main" noChangeAspect="1"/>
             </wp:cNvGraphicFramePr>
-            <a:graphic>
+            <a:graphic xmlns:a="http://schemas.openxmlformats.org/drawingml/2006/main">
               <a:graphicData uri="http://schemas.openxmlformats.org/drawingml/2006/picture">
-                <pic:pic>
+                <pic:pic xmlns:pic="http://schemas.openxmlformats.org/drawingml/2006/picture">
                   <pic:nvPicPr>
                     <pic:cNvPr id="0" name=""/>
                     <pic:cNvPicPr/>
                   </pic:nvPicPr>
                   <pic:blipFill>
-                    <a:blip r:embed="R947b1522d5df4a38">
+                    <a:blip r:embed="rId4" cstate="print">
                       <a:extLst>
-                        <a:ext xmlns:a="http://schemas.openxmlformats.org/drawingml/2006/main" uri="{28A0092B-C50C-407E-A947-70E740481C1C}">
-                          <a14:useLocalDpi val="0"/>
+                        <a:ext uri="{28A0092B-C50C-407E-A947-70E740481C1C}">
+                          <a14:useLocalDpi xmlns:a14="http://schemas.microsoft.com/office/drawing/2010/main" val="0"/>
                         </a:ext>
                       </a:extLst>
                     </a:blip>
@@ -93,7 +126,7 @@
                   <pic:spPr>
                     <a:xfrm>
                       <a:off x="0" y="0"/>
-                      <a:ext cx="4572000" cy="1438275"/>
+                      <a:ext cx="5706725" cy="1795240"/>
                     </a:xfrm>
                     <a:prstGeom prst="rect">
                       <a:avLst/>
@@ -106,30 +139,21 @@
         </w:drawing>
       </w:r>
     </w:p>
-    <w:p>
-      <w:pPr>
-        <w:pStyle w:val="Normal"/>
-      </w:pPr>
-    </w:p>
-    <w:p>
-      <w:pPr>
-        <w:pStyle w:val="Normal"/>
-      </w:pPr>
-    </w:p>
-    <w:p>
-      <w:pPr>
-        <w:pStyle w:val="Normal"/>
-        <w:rPr>
-          <w:b w:val="1"/>
-          <w:bCs w:val="1"/>
-          <w:sz w:val="24"/>
-          <w:szCs w:val="24"/>
-        </w:rPr>
-      </w:pPr>
-      <w:r>
-        <w:rPr>
-          <w:b w:val="1"/>
-          <w:bCs w:val="1"/>
+    <w:p/>
+    <w:p/>
+    <w:p>
+      <w:pPr>
+        <w:rPr>
+          <w:b/>
+          <w:bCs/>
+          <w:sz w:val="24"/>
+          <w:szCs w:val="24"/>
+        </w:rPr>
+      </w:pPr>
+      <w:r>
+        <w:rPr>
+          <w:b/>
+          <w:bCs/>
           <w:sz w:val="24"/>
           <w:szCs w:val="24"/>
         </w:rPr>
@@ -137,8 +161,8 @@
       </w:r>
       <w:r>
         <w:rPr>
-          <w:b w:val="1"/>
-          <w:bCs w:val="1"/>
+          <w:b/>
+          <w:bCs/>
           <w:sz w:val="24"/>
           <w:szCs w:val="24"/>
         </w:rPr>
@@ -147,29 +171,32 @@
     </w:p>
     <w:p>
       <w:pPr>
-        <w:pStyle w:val="Normal"/>
-      </w:pPr>
-      <w:r>
+        <w:jc w:val="center"/>
+      </w:pPr>
+      <w:r>
+        <w:rPr>
+          <w:noProof/>
+        </w:rPr>
         <w:drawing>
-          <wp:inline wp14:editId="5CFBCBBC" wp14:anchorId="091A4624">
-            <wp:extent cx="4572000" cy="1762125"/>
-            <wp:effectExtent l="0" t="0" r="0" b="0"/>
-            <wp:docPr id="810756296" name="" title=""/>
+          <wp:inline distT="0" distB="0" distL="0" distR="0" wp14:anchorId="091A4624" wp14:editId="70CC59EE">
+            <wp:extent cx="5715000" cy="2202656"/>
+            <wp:effectExtent l="0" t="0" r="0" b="7620"/>
+            <wp:docPr id="810756296" name="Imagen 810756296"/>
             <wp:cNvGraphicFramePr>
-              <a:graphicFrameLocks noChangeAspect="1"/>
+              <a:graphicFrameLocks xmlns:a="http://schemas.openxmlformats.org/drawingml/2006/main" noChangeAspect="1"/>
             </wp:cNvGraphicFramePr>
-            <a:graphic>
+            <a:graphic xmlns:a="http://schemas.openxmlformats.org/drawingml/2006/main">
               <a:graphicData uri="http://schemas.openxmlformats.org/drawingml/2006/picture">
-                <pic:pic>
+                <pic:pic xmlns:pic="http://schemas.openxmlformats.org/drawingml/2006/picture">
                   <pic:nvPicPr>
                     <pic:cNvPr id="0" name=""/>
                     <pic:cNvPicPr/>
                   </pic:nvPicPr>
                   <pic:blipFill>
-                    <a:blip r:embed="Rdf364eb801fa4df5">
+                    <a:blip r:embed="rId5" cstate="print">
                       <a:extLst>
-                        <a:ext xmlns:a="http://schemas.openxmlformats.org/drawingml/2006/main" uri="{28A0092B-C50C-407E-A947-70E740481C1C}">
-                          <a14:useLocalDpi val="0"/>
+                        <a:ext uri="{28A0092B-C50C-407E-A947-70E740481C1C}">
+                          <a14:useLocalDpi xmlns:a14="http://schemas.microsoft.com/office/drawing/2010/main" val="0"/>
                         </a:ext>
                       </a:extLst>
                     </a:blip>
@@ -180,7 +207,7 @@
                   <pic:spPr>
                     <a:xfrm>
                       <a:off x="0" y="0"/>
-                      <a:ext cx="4572000" cy="1762125"/>
+                      <a:ext cx="5736044" cy="2210767"/>
                     </a:xfrm>
                     <a:prstGeom prst="rect">
                       <a:avLst/>
@@ -194,156 +221,410 @@
       </w:r>
     </w:p>
     <w:p>
-      <w:pPr>
-        <w:pStyle w:val="Normal"/>
-        <w:rPr>
-          <w:noProof w:val="0"/>
-          <w:lang w:val="es-ES"/>
-        </w:rPr>
-      </w:pPr>
-      <w:r>
-        <w:rPr>
-          <w:noProof w:val="0"/>
-          <w:lang w:val="es-ES"/>
-        </w:rPr>
+      <w:r>
         <w:t xml:space="preserve">En esta estructura de clases, hemos introducido una interfaz llamada </w:t>
       </w:r>
       <w:r>
-        <w:rPr>
-          <w:noProof w:val="0"/>
-          <w:lang w:val="es-ES"/>
-        </w:rPr>
         <w:t>Información</w:t>
       </w:r>
       <w:r>
-        <w:rPr>
-          <w:noProof w:val="0"/>
-          <w:lang w:val="es-ES"/>
-        </w:rPr>
         <w:t xml:space="preserve">, que contiene los métodos </w:t>
       </w:r>
-      <w:r>
-        <w:rPr>
-          <w:noProof w:val="0"/>
-          <w:lang w:val="es-ES"/>
-        </w:rPr>
+      <w:proofErr w:type="spellStart"/>
+      <w:r>
         <w:t>registrarInformacion</w:t>
       </w:r>
-      <w:r>
-        <w:rPr>
-          <w:noProof w:val="0"/>
-          <w:lang w:val="es-ES"/>
-        </w:rPr>
+      <w:proofErr w:type="spellEnd"/>
+      <w:r>
         <w:t xml:space="preserve"> y </w:t>
       </w:r>
-      <w:r>
-        <w:rPr>
-          <w:noProof w:val="0"/>
-          <w:lang w:val="es-ES"/>
-        </w:rPr>
+      <w:proofErr w:type="spellStart"/>
+      <w:r>
         <w:t>actualizarInformacion</w:t>
       </w:r>
-      <w:r>
-        <w:rPr>
-          <w:noProof w:val="0"/>
-          <w:lang w:val="es-ES"/>
-        </w:rPr>
-        <w:t xml:space="preserve">. Las clases </w:t>
-      </w:r>
-      <w:r>
-        <w:rPr>
-          <w:noProof w:val="0"/>
-          <w:lang w:val="es-ES"/>
-        </w:rPr>
-        <w:t>Banda</w:t>
-      </w:r>
-      <w:r>
-        <w:rPr>
-          <w:noProof w:val="0"/>
-          <w:lang w:val="es-ES"/>
-        </w:rPr>
-        <w:t xml:space="preserve"> y </w:t>
-      </w:r>
-      <w:r>
-        <w:rPr>
-          <w:noProof w:val="0"/>
-          <w:lang w:val="es-ES"/>
-        </w:rPr>
+      <w:proofErr w:type="spellEnd"/>
+      <w:r>
+        <w:t xml:space="preserve">. Las clases Banda y </w:t>
+      </w:r>
+      <w:r>
         <w:t>Álbum</w:t>
       </w:r>
       <w:r>
-        <w:rPr>
-          <w:noProof w:val="0"/>
-          <w:lang w:val="es-ES"/>
-        </w:rPr>
         <w:t xml:space="preserve"> implementan esta interfaz para registrar y actualizar información, cumpliendo con el principio SRP al separar la responsabilidad de gestionar la información de la responsabilidad de otras operaciones en esas clases.</w:t>
       </w:r>
     </w:p>
     <w:p>
-      <w:pPr>
-        <w:pStyle w:val="Normal"/>
-        <w:rPr>
-          <w:noProof w:val="0"/>
-          <w:lang w:val="es-ES"/>
-        </w:rPr>
-      </w:pPr>
-      <w:r>
-        <w:rPr>
-          <w:noProof w:val="0"/>
-          <w:lang w:val="es-ES"/>
-        </w:rPr>
-        <w:t xml:space="preserve">Además, hemos diseñado el sistema de manera que sea abierto para la extensión. Si en el futuro necesitas agregar nuevas clases que gestionen información de manera similar a </w:t>
-      </w:r>
-      <w:r>
-        <w:rPr>
-          <w:noProof w:val="0"/>
-          <w:lang w:val="es-ES"/>
-        </w:rPr>
-        <w:t>Banda</w:t>
-      </w:r>
-      <w:r>
-        <w:rPr>
-          <w:noProof w:val="0"/>
-          <w:lang w:val="es-ES"/>
-        </w:rPr>
-        <w:t xml:space="preserve"> y </w:t>
-      </w:r>
-      <w:r>
-        <w:rPr>
-          <w:noProof w:val="0"/>
-          <w:lang w:val="es-ES"/>
-        </w:rPr>
+      <w:r>
+        <w:t xml:space="preserve">Además, hemos diseñado el sistema de manera que sea abierto para la extensión. Si en el futuro necesitas agregar nuevas clases que gestionen información de manera similar a Banda y </w:t>
+      </w:r>
+      <w:r>
         <w:t>Álbum</w:t>
       </w:r>
       <w:r>
-        <w:rPr>
-          <w:noProof w:val="0"/>
-          <w:lang w:val="es-ES"/>
-        </w:rPr>
-        <w:t xml:space="preserve">, simplemente pueden implementar la interfaz </w:t>
-      </w:r>
-      <w:r>
-        <w:rPr>
-          <w:noProof w:val="0"/>
-          <w:lang w:val="es-ES"/>
-        </w:rPr>
+        <w:t xml:space="preserve">, </w:t>
+      </w:r>
+      <w:r>
+        <w:lastRenderedPageBreak/>
+        <w:t xml:space="preserve">simplemente pueden implementar la interfaz </w:t>
+      </w:r>
+      <w:r>
         <w:t>Información</w:t>
       </w:r>
       <w:r>
-        <w:rPr>
-          <w:noProof w:val="0"/>
-          <w:lang w:val="es-ES"/>
-        </w:rPr>
         <w:t xml:space="preserve"> sin modificar las clases existentes, cumpliendo así con el principio OCP.</w:t>
       </w:r>
     </w:p>
-    <w:p>
-      <w:pPr>
-        <w:pStyle w:val="Normal"/>
-      </w:pPr>
+    <w:p/>
+    <w:p>
+      <w:pPr>
+        <w:rPr>
+          <w:b/>
+          <w:bCs/>
+          <w:sz w:val="24"/>
+          <w:szCs w:val="24"/>
+        </w:rPr>
+      </w:pPr>
+      <w:r>
+        <w:rPr>
+          <w:b/>
+          <w:bCs/>
+          <w:sz w:val="24"/>
+          <w:szCs w:val="24"/>
+        </w:rPr>
+        <w:t xml:space="preserve">Punto </w:t>
+      </w:r>
+      <w:r>
+        <w:rPr>
+          <w:b/>
+          <w:bCs/>
+          <w:sz w:val="24"/>
+          <w:szCs w:val="24"/>
+        </w:rPr>
+        <w:t>4</w:t>
+      </w:r>
+      <w:r>
+        <w:rPr>
+          <w:b/>
+          <w:bCs/>
+          <w:sz w:val="24"/>
+          <w:szCs w:val="24"/>
+        </w:rPr>
+        <w:t xml:space="preserve"> </w:t>
+      </w:r>
+      <w:r>
+        <w:rPr>
+          <w:b/>
+          <w:bCs/>
+          <w:sz w:val="24"/>
+          <w:szCs w:val="24"/>
+        </w:rPr>
+        <w:t>Manejo de excepciones:</w:t>
+      </w:r>
+    </w:p>
+    <w:p>
+      <w:r>
+        <w:t xml:space="preserve">Creamos las clases para manejo de excepciones </w:t>
+      </w:r>
+      <w:proofErr w:type="spellStart"/>
+      <w:r>
+        <w:t>informacionException</w:t>
+      </w:r>
+      <w:proofErr w:type="spellEnd"/>
+      <w:r>
+        <w:t xml:space="preserve">, </w:t>
+      </w:r>
+      <w:proofErr w:type="spellStart"/>
+      <w:r>
+        <w:t>MiembroNotfoundexception</w:t>
+      </w:r>
+      <w:proofErr w:type="spellEnd"/>
+      <w:r>
+        <w:t xml:space="preserve">, </w:t>
+      </w:r>
+      <w:proofErr w:type="spellStart"/>
+      <w:r>
+        <w:t>BoletosInsuficientesException</w:t>
+      </w:r>
+      <w:proofErr w:type="spellEnd"/>
+      <w:r>
+        <w:t xml:space="preserve"> para manejar diferentes problemas que puedan surgir en el uso de la aplicación </w:t>
+      </w:r>
+    </w:p>
+    <w:p>
+      <w:pPr>
+        <w:jc w:val="center"/>
+        <w:rPr>
+          <w:b/>
+          <w:bCs/>
+          <w:sz w:val="24"/>
+          <w:szCs w:val="24"/>
+        </w:rPr>
+      </w:pPr>
+      <w:r>
+        <w:rPr>
+          <w:noProof/>
+        </w:rPr>
+        <w:drawing>
+          <wp:inline distT="0" distB="0" distL="0" distR="0" wp14:anchorId="62C6B078" wp14:editId="7B6CE832">
+            <wp:extent cx="3095625" cy="4895850"/>
+            <wp:effectExtent l="0" t="0" r="9525" b="0"/>
+            <wp:docPr id="1707255883" name="Imagen 1"/>
+            <wp:cNvGraphicFramePr>
+              <a:graphicFrameLocks xmlns:a="http://schemas.openxmlformats.org/drawingml/2006/main" noChangeAspect="1"/>
+            </wp:cNvGraphicFramePr>
+            <a:graphic xmlns:a="http://schemas.openxmlformats.org/drawingml/2006/main">
+              <a:graphicData uri="http://schemas.openxmlformats.org/drawingml/2006/picture">
+                <pic:pic xmlns:pic="http://schemas.openxmlformats.org/drawingml/2006/picture">
+                  <pic:nvPicPr>
+                    <pic:cNvPr id="1707255883" name=""/>
+                    <pic:cNvPicPr/>
+                  </pic:nvPicPr>
+                  <pic:blipFill>
+                    <a:blip r:embed="rId6"/>
+                    <a:stretch>
+                      <a:fillRect/>
+                    </a:stretch>
+                  </pic:blipFill>
+                  <pic:spPr>
+                    <a:xfrm>
+                      <a:off x="0" y="0"/>
+                      <a:ext cx="3095625" cy="4895850"/>
+                    </a:xfrm>
+                    <a:prstGeom prst="rect">
+                      <a:avLst/>
+                    </a:prstGeom>
+                  </pic:spPr>
+                </pic:pic>
+              </a:graphicData>
+            </a:graphic>
+          </wp:inline>
+        </w:drawing>
+      </w:r>
+    </w:p>
+    <w:p>
+      <w:pPr>
+        <w:rPr>
+          <w:b/>
+          <w:bCs/>
+          <w:sz w:val="24"/>
+          <w:szCs w:val="24"/>
+        </w:rPr>
+      </w:pPr>
+    </w:p>
+    <w:p>
+      <w:pPr>
+        <w:rPr>
+          <w:b/>
+          <w:bCs/>
+          <w:sz w:val="24"/>
+          <w:szCs w:val="24"/>
+        </w:rPr>
+      </w:pPr>
+    </w:p>
+    <w:p>
+      <w:pPr>
+        <w:rPr>
+          <w:b/>
+          <w:bCs/>
+          <w:sz w:val="24"/>
+          <w:szCs w:val="24"/>
+        </w:rPr>
+      </w:pPr>
+      <w:r>
+        <w:rPr>
+          <w:b/>
+          <w:bCs/>
+          <w:sz w:val="24"/>
+          <w:szCs w:val="24"/>
+        </w:rPr>
+        <w:t xml:space="preserve">Punto </w:t>
+      </w:r>
+      <w:r>
+        <w:rPr>
+          <w:b/>
+          <w:bCs/>
+          <w:sz w:val="24"/>
+          <w:szCs w:val="24"/>
+        </w:rPr>
+        <w:t>5</w:t>
+      </w:r>
+      <w:r>
+        <w:rPr>
+          <w:b/>
+          <w:bCs/>
+          <w:sz w:val="24"/>
+          <w:szCs w:val="24"/>
+        </w:rPr>
+        <w:t xml:space="preserve"> Diagrama de secuencia</w:t>
+      </w:r>
+      <w:r>
+        <w:rPr>
+          <w:b/>
+          <w:bCs/>
+          <w:sz w:val="24"/>
+          <w:szCs w:val="24"/>
+        </w:rPr>
+        <w:t>:</w:t>
+      </w:r>
+    </w:p>
+    <w:p>
+      <w:pPr>
+        <w:rPr>
+          <w:b/>
+          <w:bCs/>
+          <w:sz w:val="24"/>
+          <w:szCs w:val="24"/>
+        </w:rPr>
+      </w:pPr>
+      <w:r>
+        <w:rPr>
+          <w:b/>
+          <w:bCs/>
+          <w:sz w:val="24"/>
+          <w:szCs w:val="24"/>
+        </w:rPr>
+        <w:t>En este diagrama podemos ver como la aplicación programa un concierto y maneja las interacciones entre las diferentes clases.</w:t>
+      </w:r>
+    </w:p>
+    <w:p>
+      <w:pPr>
+        <w:rPr>
+          <w:b/>
+          <w:bCs/>
+          <w:sz w:val="24"/>
+          <w:szCs w:val="24"/>
+        </w:rPr>
+      </w:pPr>
+    </w:p>
+    <w:p>
+      <w:pPr>
+        <w:jc w:val="center"/>
+        <w:rPr>
+          <w:b/>
+          <w:bCs/>
+          <w:sz w:val="24"/>
+          <w:szCs w:val="24"/>
+        </w:rPr>
+      </w:pPr>
+      <w:r>
+        <w:rPr>
+          <w:noProof/>
+        </w:rPr>
+        <w:lastRenderedPageBreak/>
+        <w:drawing>
+          <wp:inline distT="0" distB="0" distL="0" distR="0" wp14:anchorId="74C7DC55" wp14:editId="25102126">
+            <wp:extent cx="6368344" cy="1809750"/>
+            <wp:effectExtent l="0" t="0" r="0" b="0"/>
+            <wp:docPr id="1601844625" name="Imagen 3" descr="PlantUML diagram"/>
+            <wp:cNvGraphicFramePr>
+              <a:graphicFrameLocks xmlns:a="http://schemas.openxmlformats.org/drawingml/2006/main" noChangeAspect="1"/>
+            </wp:cNvGraphicFramePr>
+            <a:graphic xmlns:a="http://schemas.openxmlformats.org/drawingml/2006/main">
+              <a:graphicData uri="http://schemas.openxmlformats.org/drawingml/2006/picture">
+                <pic:pic xmlns:pic="http://schemas.openxmlformats.org/drawingml/2006/picture">
+                  <pic:nvPicPr>
+                    <pic:cNvPr id="0" name="Picture 8" descr="PlantUML diagram"/>
+                    <pic:cNvPicPr>
+                      <a:picLocks noChangeAspect="1" noChangeArrowheads="1"/>
+                    </pic:cNvPicPr>
+                  </pic:nvPicPr>
+                  <pic:blipFill>
+                    <a:blip r:embed="rId7">
+                      <a:extLst>
+                        <a:ext uri="{28A0092B-C50C-407E-A947-70E740481C1C}">
+                          <a14:useLocalDpi xmlns:a14="http://schemas.microsoft.com/office/drawing/2010/main" val="0"/>
+                        </a:ext>
+                      </a:extLst>
+                    </a:blip>
+                    <a:srcRect/>
+                    <a:stretch>
+                      <a:fillRect/>
+                    </a:stretch>
+                  </pic:blipFill>
+                  <pic:spPr bwMode="auto">
+                    <a:xfrm>
+                      <a:off x="0" y="0"/>
+                      <a:ext cx="6370500" cy="1810363"/>
+                    </a:xfrm>
+                    <a:prstGeom prst="rect">
+                      <a:avLst/>
+                    </a:prstGeom>
+                    <a:noFill/>
+                    <a:ln>
+                      <a:noFill/>
+                    </a:ln>
+                  </pic:spPr>
+                </pic:pic>
+              </a:graphicData>
+            </a:graphic>
+          </wp:inline>
+        </w:drawing>
+      </w:r>
+    </w:p>
+    <w:p>
+      <w:pPr>
+        <w:rPr>
+          <w:b/>
+          <w:bCs/>
+          <w:sz w:val="24"/>
+          <w:szCs w:val="24"/>
+        </w:rPr>
+      </w:pPr>
+    </w:p>
+    <w:p/>
+    <w:p>
+      <w:pPr>
+        <w:rPr>
+          <w:b/>
+          <w:bCs/>
+          <w:sz w:val="24"/>
+          <w:szCs w:val="24"/>
+        </w:rPr>
+      </w:pPr>
+      <w:r>
+        <w:rPr>
+          <w:b/>
+          <w:bCs/>
+          <w:sz w:val="24"/>
+          <w:szCs w:val="24"/>
+        </w:rPr>
+        <w:t xml:space="preserve">Punto </w:t>
+      </w:r>
+      <w:r>
+        <w:rPr>
+          <w:b/>
+          <w:bCs/>
+          <w:sz w:val="24"/>
+          <w:szCs w:val="24"/>
+        </w:rPr>
+        <w:t>6 Implementacion del codigo:</w:t>
+      </w:r>
+    </w:p>
+    <w:p/>
+    <w:p>
+      <w:hyperlink r:id="rId8" w:history="1">
+        <w:r>
+          <w:rPr>
+            <w:rStyle w:val="Hipervnculo"/>
+          </w:rPr>
+          <w:t>https://github.com/Mttzputnik/Proyecto</w:t>
+        </w:r>
+        <w:r>
+          <w:rPr>
+            <w:rStyle w:val="Hipervnculo"/>
+          </w:rPr>
+          <w:t>-</w:t>
+        </w:r>
+        <w:r>
+          <w:rPr>
+            <w:rStyle w:val="Hipervnculo"/>
+          </w:rPr>
+          <w:t>RockAndCode-</w:t>
+        </w:r>
+      </w:hyperlink>
     </w:p>
     <w:sectPr>
-      <w:pgSz w:w="11906" w:h="16838" w:orient="portrait"/>
+      <w:pgSz w:w="11906" w:h="16838"/>
       <w:pgMar w:top="1440" w:right="1440" w:bottom="1440" w:left="1440" w:header="720" w:footer="720" w:gutter="0"/>
       <w:cols w:space="720"/>
       <w:docGrid w:linePitch="360"/>
@@ -353,11 +634,11 @@
 </file>
 
 <file path=word/styles.xml><?xml version="1.0" encoding="utf-8"?>
-<w:styles xmlns:wp14="http://schemas.microsoft.com/office/word/2010/wordprocessingDrawing" xmlns:mc="http://schemas.openxmlformats.org/markup-compatibility/2006" xmlns:r="http://schemas.openxmlformats.org/officeDocument/2006/relationships" xmlns:w="http://schemas.openxmlformats.org/wordprocessingml/2006/main" xmlns:w14="http://schemas.microsoft.com/office/word/2010/wordml" xmlns:w15="http://schemas.microsoft.com/office/word/2012/wordml" mc:Ignorable="w14 w15 wp14">
+<w:styles xmlns:mc="http://schemas.openxmlformats.org/markup-compatibility/2006" xmlns:r="http://schemas.openxmlformats.org/officeDocument/2006/relationships" xmlns:w="http://schemas.openxmlformats.org/wordprocessingml/2006/main" xmlns:w14="http://schemas.microsoft.com/office/word/2010/wordml" xmlns:w15="http://schemas.microsoft.com/office/word/2012/wordml" xmlns:w16cex="http://schemas.microsoft.com/office/word/2018/wordml/cex" xmlns:w16cid="http://schemas.microsoft.com/office/word/2016/wordml/cid" xmlns:w16="http://schemas.microsoft.com/office/word/2018/wordml" xmlns:w16sdtdh="http://schemas.microsoft.com/office/word/2020/wordml/sdtdatahash" xmlns:w16se="http://schemas.microsoft.com/office/word/2015/wordml/symex" mc:Ignorable="w14 w15 w16se w16cid w16 w16cex w16sdtdh">
   <w:docDefaults>
     <w:rPrDefault>
       <w:rPr>
-        <w:rFonts w:asciiTheme="minorHAnsi" w:hAnsiTheme="minorHAnsi" w:eastAsiaTheme="minorHAnsi" w:cstheme="minorBidi"/>
+        <w:rFonts w:asciiTheme="minorHAnsi" w:eastAsiaTheme="minorHAnsi" w:hAnsiTheme="minorHAnsi" w:cstheme="minorBidi"/>
         <w:sz w:val="22"/>
         <w:szCs w:val="22"/>
         <w:lang w:val="es-ES" w:eastAsia="en-US" w:bidi="ar-SA"/>
@@ -369,17 +650,17 @@
       </w:pPr>
     </w:pPrDefault>
   </w:docDefaults>
-  <w:latentStyles w:defLockedState="0" w:defUIPriority="99" w:defSemiHidden="0" w:defUnhideWhenUsed="0" w:defQFormat="0" w:count="371">
+  <w:latentStyles w:defLockedState="0" w:defUIPriority="99" w:defSemiHidden="0" w:defUnhideWhenUsed="0" w:defQFormat="0" w:count="376">
     <w:lsdException w:name="Normal" w:uiPriority="0" w:qFormat="1"/>
     <w:lsdException w:name="heading 1" w:uiPriority="9" w:qFormat="1"/>
-    <w:lsdException w:name="heading 2" w:uiPriority="9" w:semiHidden="1" w:unhideWhenUsed="1" w:qFormat="1"/>
-    <w:lsdException w:name="heading 3" w:uiPriority="9" w:semiHidden="1" w:unhideWhenUsed="1" w:qFormat="1"/>
-    <w:lsdException w:name="heading 4" w:uiPriority="9" w:semiHidden="1" w:unhideWhenUsed="1" w:qFormat="1"/>
-    <w:lsdException w:name="heading 5" w:uiPriority="9" w:semiHidden="1" w:unhideWhenUsed="1" w:qFormat="1"/>
-    <w:lsdException w:name="heading 6" w:uiPriority="9" w:semiHidden="1" w:unhideWhenUsed="1" w:qFormat="1"/>
-    <w:lsdException w:name="heading 7" w:uiPriority="9" w:semiHidden="1" w:unhideWhenUsed="1" w:qFormat="1"/>
-    <w:lsdException w:name="heading 8" w:uiPriority="9" w:semiHidden="1" w:unhideWhenUsed="1" w:qFormat="1"/>
-    <w:lsdException w:name="heading 9" w:uiPriority="9" w:semiHidden="1" w:unhideWhenUsed="1" w:qFormat="1"/>
+    <w:lsdException w:name="heading 2" w:semiHidden="1" w:uiPriority="9" w:unhideWhenUsed="1" w:qFormat="1"/>
+    <w:lsdException w:name="heading 3" w:semiHidden="1" w:uiPriority="9" w:unhideWhenUsed="1" w:qFormat="1"/>
+    <w:lsdException w:name="heading 4" w:semiHidden="1" w:uiPriority="9" w:unhideWhenUsed="1" w:qFormat="1"/>
+    <w:lsdException w:name="heading 5" w:semiHidden="1" w:uiPriority="9" w:unhideWhenUsed="1" w:qFormat="1"/>
+    <w:lsdException w:name="heading 6" w:semiHidden="1" w:uiPriority="9" w:unhideWhenUsed="1" w:qFormat="1"/>
+    <w:lsdException w:name="heading 7" w:semiHidden="1" w:uiPriority="9" w:unhideWhenUsed="1" w:qFormat="1"/>
+    <w:lsdException w:name="heading 8" w:semiHidden="1" w:uiPriority="9" w:unhideWhenUsed="1" w:qFormat="1"/>
+    <w:lsdException w:name="heading 9" w:semiHidden="1" w:uiPriority="9" w:unhideWhenUsed="1" w:qFormat="1"/>
     <w:lsdException w:name="index 1" w:semiHidden="1" w:unhideWhenUsed="1"/>
     <w:lsdException w:name="index 2" w:semiHidden="1" w:unhideWhenUsed="1"/>
     <w:lsdException w:name="index 3" w:semiHidden="1" w:unhideWhenUsed="1"/>
@@ -389,22 +670,22 @@
     <w:lsdException w:name="index 7" w:semiHidden="1" w:unhideWhenUsed="1"/>
     <w:lsdException w:name="index 8" w:semiHidden="1" w:unhideWhenUsed="1"/>
     <w:lsdException w:name="index 9" w:semiHidden="1" w:unhideWhenUsed="1"/>
-    <w:lsdException w:name="toc 1" w:uiPriority="39" w:semiHidden="1" w:unhideWhenUsed="1"/>
-    <w:lsdException w:name="toc 2" w:uiPriority="39" w:semiHidden="1" w:unhideWhenUsed="1"/>
-    <w:lsdException w:name="toc 3" w:uiPriority="39" w:semiHidden="1" w:unhideWhenUsed="1"/>
-    <w:lsdException w:name="toc 4" w:uiPriority="39" w:semiHidden="1" w:unhideWhenUsed="1"/>
-    <w:lsdException w:name="toc 5" w:uiPriority="39" w:semiHidden="1" w:unhideWhenUsed="1"/>
-    <w:lsdException w:name="toc 6" w:uiPriority="39" w:semiHidden="1" w:unhideWhenUsed="1"/>
-    <w:lsdException w:name="toc 7" w:uiPriority="39" w:semiHidden="1" w:unhideWhenUsed="1"/>
-    <w:lsdException w:name="toc 8" w:uiPriority="39" w:semiHidden="1" w:unhideWhenUsed="1"/>
-    <w:lsdException w:name="toc 9" w:uiPriority="39" w:semiHidden="1" w:unhideWhenUsed="1"/>
+    <w:lsdException w:name="toc 1" w:semiHidden="1" w:uiPriority="39" w:unhideWhenUsed="1"/>
+    <w:lsdException w:name="toc 2" w:semiHidden="1" w:uiPriority="39" w:unhideWhenUsed="1"/>
+    <w:lsdException w:name="toc 3" w:semiHidden="1" w:uiPriority="39" w:unhideWhenUsed="1"/>
+    <w:lsdException w:name="toc 4" w:semiHidden="1" w:uiPriority="39" w:unhideWhenUsed="1"/>
+    <w:lsdException w:name="toc 5" w:semiHidden="1" w:uiPriority="39" w:unhideWhenUsed="1"/>
+    <w:lsdException w:name="toc 6" w:semiHidden="1" w:uiPriority="39" w:unhideWhenUsed="1"/>
+    <w:lsdException w:name="toc 7" w:semiHidden="1" w:uiPriority="39" w:unhideWhenUsed="1"/>
+    <w:lsdException w:name="toc 8" w:semiHidden="1" w:uiPriority="39" w:unhideWhenUsed="1"/>
+    <w:lsdException w:name="toc 9" w:semiHidden="1" w:uiPriority="39" w:unhideWhenUsed="1"/>
     <w:lsdException w:name="Normal Indent" w:semiHidden="1" w:unhideWhenUsed="1"/>
     <w:lsdException w:name="footnote text" w:semiHidden="1" w:unhideWhenUsed="1"/>
     <w:lsdException w:name="annotation text" w:semiHidden="1" w:unhideWhenUsed="1"/>
     <w:lsdException w:name="header" w:semiHidden="1" w:unhideWhenUsed="1"/>
     <w:lsdException w:name="footer" w:semiHidden="1" w:unhideWhenUsed="1"/>
     <w:lsdException w:name="index heading" w:semiHidden="1" w:unhideWhenUsed="1"/>
-    <w:lsdException w:name="caption" w:uiPriority="35" w:semiHidden="1" w:unhideWhenUsed="1" w:qFormat="1"/>
+    <w:lsdException w:name="caption" w:semiHidden="1" w:uiPriority="35" w:unhideWhenUsed="1" w:qFormat="1"/>
     <w:lsdException w:name="table of figures" w:semiHidden="1" w:unhideWhenUsed="1"/>
     <w:lsdException w:name="envelope address" w:semiHidden="1" w:unhideWhenUsed="1"/>
     <w:lsdException w:name="envelope return" w:semiHidden="1" w:unhideWhenUsed="1"/>
@@ -435,7 +716,7 @@
     <w:lsdException w:name="Title" w:uiPriority="10" w:qFormat="1"/>
     <w:lsdException w:name="Closing" w:semiHidden="1" w:unhideWhenUsed="1"/>
     <w:lsdException w:name="Signature" w:semiHidden="1" w:unhideWhenUsed="1"/>
-    <w:lsdException w:name="Default Paragraph Font" w:uiPriority="1" w:semiHidden="1" w:unhideWhenUsed="1"/>
+    <w:lsdException w:name="Default Paragraph Font" w:semiHidden="1" w:uiPriority="1" w:unhideWhenUsed="1"/>
     <w:lsdException w:name="Body Text" w:semiHidden="1" w:unhideWhenUsed="1"/>
     <w:lsdException w:name="Body Text Indent" w:semiHidden="1" w:unhideWhenUsed="1"/>
     <w:lsdException w:name="List Continue" w:semiHidden="1" w:unhideWhenUsed="1"/>
@@ -635,8 +916,8 @@
     <w:lsdException w:name="Subtle Reference" w:uiPriority="31" w:qFormat="1"/>
     <w:lsdException w:name="Intense Reference" w:uiPriority="32" w:qFormat="1"/>
     <w:lsdException w:name="Book Title" w:uiPriority="33" w:qFormat="1"/>
-    <w:lsdException w:name="Bibliography" w:uiPriority="37" w:semiHidden="1" w:unhideWhenUsed="1"/>
-    <w:lsdException w:name="TOC Heading" w:uiPriority="39" w:semiHidden="1" w:unhideWhenUsed="1" w:qFormat="1"/>
+    <w:lsdException w:name="Bibliography" w:semiHidden="1" w:uiPriority="37" w:unhideWhenUsed="1"/>
+    <w:lsdException w:name="TOC Heading" w:semiHidden="1" w:uiPriority="39" w:unhideWhenUsed="1" w:qFormat="1"/>
     <w:lsdException w:name="Plain Table 1" w:uiPriority="41"/>
     <w:lsdException w:name="Plain Table 2" w:uiPriority="42"/>
     <w:lsdException w:name="Plain Table 3" w:uiPriority="43"/>
@@ -741,18 +1022,65 @@
     <w:lsdException w:name="List Table 5 Dark Accent 6" w:uiPriority="50"/>
     <w:lsdException w:name="List Table 6 Colorful Accent 6" w:uiPriority="51"/>
     <w:lsdException w:name="List Table 7 Colorful Accent 6" w:uiPriority="52"/>
+    <w:lsdException w:name="Mention" w:semiHidden="1" w:unhideWhenUsed="1"/>
+    <w:lsdException w:name="Smart Hyperlink" w:semiHidden="1" w:unhideWhenUsed="1"/>
+    <w:lsdException w:name="Hashtag" w:semiHidden="1" w:unhideWhenUsed="1"/>
+    <w:lsdException w:name="Unresolved Mention" w:semiHidden="1" w:unhideWhenUsed="1"/>
+    <w:lsdException w:name="Smart Link" w:semiHidden="1" w:unhideWhenUsed="1"/>
   </w:latentStyles>
-  <w:style w:type="paragraph" w:styleId="Normal" w:default="1">
+  <w:style w:type="paragraph" w:default="1" w:styleId="Normal">
     <w:name w:val="Normal"/>
     <w:qFormat/>
+    <w:rsid w:val="00713544"/>
   </w:style>
-  <w:style w:type="character" w:styleId="DefaultParagraphFont" w:default="1">
+  <w:style w:type="paragraph" w:styleId="Ttulo1">
+    <w:name w:val="heading 1"/>
+    <w:basedOn w:val="Normal"/>
+    <w:next w:val="Normal"/>
+    <w:link w:val="Ttulo1Car"/>
+    <w:uiPriority w:val="9"/>
+    <w:qFormat/>
+    <w:pPr>
+      <w:keepNext/>
+      <w:keepLines/>
+      <w:spacing w:before="240" w:after="0"/>
+      <w:outlineLvl w:val="0"/>
+    </w:pPr>
+    <w:rPr>
+      <w:rFonts w:asciiTheme="majorHAnsi" w:eastAsiaTheme="majorEastAsia" w:hAnsiTheme="majorHAnsi" w:cstheme="majorBidi"/>
+      <w:color w:val="2F5496" w:themeColor="accent1" w:themeShade="BF"/>
+      <w:sz w:val="32"/>
+      <w:szCs w:val="32"/>
+    </w:rPr>
+  </w:style>
+  <w:style w:type="paragraph" w:styleId="Ttulo5">
+    <w:name w:val="heading 5"/>
+    <w:basedOn w:val="Normal"/>
+    <w:next w:val="Normal"/>
+    <w:link w:val="Ttulo5Car"/>
+    <w:uiPriority w:val="9"/>
+    <w:semiHidden/>
+    <w:unhideWhenUsed/>
+    <w:qFormat/>
+    <w:rsid w:val="00713544"/>
+    <w:pPr>
+      <w:keepNext/>
+      <w:keepLines/>
+      <w:spacing w:before="40" w:after="0"/>
+      <w:outlineLvl w:val="4"/>
+    </w:pPr>
+    <w:rPr>
+      <w:rFonts w:asciiTheme="majorHAnsi" w:eastAsiaTheme="majorEastAsia" w:hAnsiTheme="majorHAnsi" w:cstheme="majorBidi"/>
+      <w:color w:val="2F5496" w:themeColor="accent1" w:themeShade="BF"/>
+    </w:rPr>
+  </w:style>
+  <w:style w:type="character" w:default="1" w:styleId="Fuentedeprrafopredeter">
     <w:name w:val="Default Paragraph Font"/>
     <w:uiPriority w:val="1"/>
     <w:semiHidden/>
     <w:unhideWhenUsed/>
   </w:style>
-  <w:style w:type="table" w:styleId="TableNormal" w:default="1">
+  <w:style w:type="table" w:default="1" w:styleId="Tablanormal">
     <w:name w:val="Normal Table"/>
     <w:uiPriority w:val="99"/>
     <w:semiHidden/>
@@ -767,42 +1095,69 @@
       </w:tblCellMar>
     </w:tblPr>
   </w:style>
-  <w:style w:type="numbering" w:styleId="NoList" w:default="1">
+  <w:style w:type="numbering" w:default="1" w:styleId="Sinlista">
     <w:name w:val="No List"/>
     <w:uiPriority w:val="99"/>
     <w:semiHidden/>
     <w:unhideWhenUsed/>
   </w:style>
-  <w:style xmlns:w14="http://schemas.microsoft.com/office/word/2010/wordml" xmlns:mc="http://schemas.openxmlformats.org/markup-compatibility/2006" xmlns:w="http://schemas.openxmlformats.org/wordprocessingml/2006/main" w:type="character" w:styleId="Heading1Char" w:customStyle="1" mc:Ignorable="w14">
-    <w:name xmlns:w="http://schemas.openxmlformats.org/wordprocessingml/2006/main" w:val="Heading 1 Char"/>
-    <w:basedOn xmlns:w="http://schemas.openxmlformats.org/wordprocessingml/2006/main" w:val="DefaultParagraphFont"/>
-    <w:link xmlns:w="http://schemas.openxmlformats.org/wordprocessingml/2006/main" w:val="Heading1"/>
-    <w:uiPriority xmlns:w="http://schemas.openxmlformats.org/wordprocessingml/2006/main" w:val="9"/>
-    <w:rPr xmlns:w="http://schemas.openxmlformats.org/wordprocessingml/2006/main">
-      <w:rFonts w:asciiTheme="majorHAnsi" w:hAnsiTheme="majorHAnsi" w:eastAsiaTheme="majorEastAsia" w:cstheme="majorBidi"/>
-      <w:color w:val="2E74B5" w:themeColor="accent1" w:themeShade="BF"/>
+  <w:style w:type="character" w:customStyle="1" w:styleId="Ttulo1Car">
+    <w:name w:val="Título 1 Car"/>
+    <w:basedOn w:val="Fuentedeprrafopredeter"/>
+    <w:link w:val="Ttulo1"/>
+    <w:uiPriority w:val="9"/>
+    <w:rPr>
+      <w:rFonts w:asciiTheme="majorHAnsi" w:eastAsiaTheme="majorEastAsia" w:hAnsiTheme="majorHAnsi" w:cstheme="majorBidi"/>
+      <w:color w:val="2F5496" w:themeColor="accent1" w:themeShade="BF"/>
       <w:sz w:val="32"/>
       <w:szCs w:val="32"/>
     </w:rPr>
   </w:style>
-  <w:style xmlns:w14="http://schemas.microsoft.com/office/word/2010/wordml" xmlns:mc="http://schemas.openxmlformats.org/markup-compatibility/2006" xmlns:w="http://schemas.openxmlformats.org/wordprocessingml/2006/main" w:type="paragraph" w:styleId="Heading1" mc:Ignorable="w14">
-    <w:name xmlns:w="http://schemas.openxmlformats.org/wordprocessingml/2006/main" w:val="heading 1"/>
-    <w:basedOn xmlns:w="http://schemas.openxmlformats.org/wordprocessingml/2006/main" w:val="Normal"/>
-    <w:next xmlns:w="http://schemas.openxmlformats.org/wordprocessingml/2006/main" w:val="Normal"/>
-    <w:link xmlns:w="http://schemas.openxmlformats.org/wordprocessingml/2006/main" w:val="Heading1Char"/>
-    <w:uiPriority xmlns:w="http://schemas.openxmlformats.org/wordprocessingml/2006/main" w:val="9"/>
-    <w:qFormat xmlns:w="http://schemas.openxmlformats.org/wordprocessingml/2006/main"/>
-    <w:pPr xmlns:w="http://schemas.openxmlformats.org/wordprocessingml/2006/main">
-      <w:keepNext xmlns:w="http://schemas.openxmlformats.org/wordprocessingml/2006/main"/>
-      <w:keepLines xmlns:w="http://schemas.openxmlformats.org/wordprocessingml/2006/main"/>
-      <w:spacing xmlns:w="http://schemas.openxmlformats.org/wordprocessingml/2006/main" w:before="240" w:after="0"/>
-      <w:outlineLvl xmlns:w="http://schemas.openxmlformats.org/wordprocessingml/2006/main" w:val="0"/>
-    </w:pPr>
-    <w:rPr xmlns:w="http://schemas.openxmlformats.org/wordprocessingml/2006/main">
-      <w:rFonts w:asciiTheme="majorHAnsi" w:hAnsiTheme="majorHAnsi" w:eastAsiaTheme="majorEastAsia" w:cstheme="majorBidi"/>
-      <w:color w:val="2E74B5" w:themeColor="accent1" w:themeShade="BF"/>
-      <w:sz w:val="32"/>
-      <w:szCs w:val="32"/>
+  <w:style w:type="character" w:customStyle="1" w:styleId="Ttulo5Car">
+    <w:name w:val="Título 5 Car"/>
+    <w:basedOn w:val="Fuentedeprrafopredeter"/>
+    <w:link w:val="Ttulo5"/>
+    <w:uiPriority w:val="9"/>
+    <w:semiHidden/>
+    <w:rsid w:val="00713544"/>
+    <w:rPr>
+      <w:rFonts w:asciiTheme="majorHAnsi" w:eastAsiaTheme="majorEastAsia" w:hAnsiTheme="majorHAnsi" w:cstheme="majorBidi"/>
+      <w:color w:val="2F5496" w:themeColor="accent1" w:themeShade="BF"/>
+    </w:rPr>
+  </w:style>
+  <w:style w:type="character" w:styleId="Hipervnculo">
+    <w:name w:val="Hyperlink"/>
+    <w:basedOn w:val="Fuentedeprrafopredeter"/>
+    <w:uiPriority w:val="99"/>
+    <w:unhideWhenUsed/>
+    <w:rsid w:val="0012161D"/>
+    <w:rPr>
+      <w:color w:val="0563C1" w:themeColor="hyperlink"/>
+      <w:u w:val="single"/>
+    </w:rPr>
+  </w:style>
+  <w:style w:type="character" w:styleId="Mencinsinresolver">
+    <w:name w:val="Unresolved Mention"/>
+    <w:basedOn w:val="Fuentedeprrafopredeter"/>
+    <w:uiPriority w:val="99"/>
+    <w:semiHidden/>
+    <w:unhideWhenUsed/>
+    <w:rsid w:val="0012161D"/>
+    <w:rPr>
+      <w:color w:val="605E5C"/>
+      <w:shd w:val="clear" w:color="auto" w:fill="E1DFDD"/>
+    </w:rPr>
+  </w:style>
+  <w:style w:type="character" w:styleId="Hipervnculovisitado">
+    <w:name w:val="FollowedHyperlink"/>
+    <w:basedOn w:val="Fuentedeprrafopredeter"/>
+    <w:uiPriority w:val="99"/>
+    <w:semiHidden/>
+    <w:unhideWhenUsed/>
+    <w:rsid w:val="0012161D"/>
+    <w:rPr>
+      <w:color w:val="954F72" w:themeColor="followedHyperlink"/>
+      <w:u w:val="single"/>
     </w:rPr>
   </w:style>
 </w:styles>

</xml_diff>